<commit_message>
[MOD] modify template doc 申請函
</commit_message>
<xml_diff>
--- a/public/template_doc/Template_申請函.docx
+++ b/public/template_doc/Template_申請函.docx
@@ -150,7 +150,7 @@
       <w:pPr>
         <w:pStyle w:val="af"/>
         <w:rPr>
-          <w:rFonts w:ascii="標楷體-繁" w:eastAsia="標楷體-繁" w:hAnsi="Heiti TC Medium" w:cs="Arial" w:hint="eastAsia"/>
+          <w:rFonts w:ascii="標楷體-繁" w:eastAsia="標楷體-繁" w:hAnsi="Heiti TC Medium" w:cs="Arial"/>
         </w:rPr>
       </w:pPr>
       <w:r>
@@ -952,7 +952,7 @@
           <w:noProof/>
         </w:rPr>
         <w:drawing>
-          <wp:anchor distT="0" distB="0" distL="114300" distR="114300" simplePos="0" relativeHeight="251659264" behindDoc="1" locked="0" layoutInCell="1" hidden="0" allowOverlap="1" wp14:anchorId="4E7520FD" wp14:editId="1A18B2CC">
+          <wp:anchor distT="0" distB="0" distL="114300" distR="114300" simplePos="0" relativeHeight="251659264" behindDoc="1" locked="0" layoutInCell="1" hidden="0" allowOverlap="1" wp14:anchorId="4E7520FD" wp14:editId="4E2A883F">
             <wp:simplePos x="0" y="0"/>
             <wp:positionH relativeFrom="column">
               <wp:posOffset>704606</wp:posOffset>
@@ -960,11 +960,13 @@
             <wp:positionV relativeFrom="paragraph">
               <wp:posOffset>177067</wp:posOffset>
             </wp:positionV>
-            <wp:extent cx="5753008" cy="1432699"/>
-            <wp:effectExtent l="0" t="0" r="635" b="2540"/>
+            <wp:extent cx="4845600" cy="1206000"/>
+            <wp:effectExtent l="0" t="0" r="6350" b="635"/>
             <wp:wrapNone/>
             <wp:docPr id="4" name="image1.png"/>
-            <wp:cNvGraphicFramePr/>
+            <wp:cNvGraphicFramePr>
+              <a:graphicFrameLocks xmlns:a="http://schemas.openxmlformats.org/drawingml/2006/main" noChangeAspect="1"/>
+            </wp:cNvGraphicFramePr>
             <a:graphic xmlns:a="http://schemas.openxmlformats.org/drawingml/2006/main">
               <a:graphicData uri="http://schemas.openxmlformats.org/drawingml/2006/picture">
                 <pic:pic xmlns:pic="http://schemas.openxmlformats.org/drawingml/2006/picture">
@@ -988,7 +990,7 @@
                   <pic:spPr>
                     <a:xfrm>
                       <a:off x="0" y="0"/>
-                      <a:ext cx="5753008" cy="1432699"/>
+                      <a:ext cx="4845600" cy="1206000"/>
                     </a:xfrm>
                     <a:prstGeom prst="rect">
                       <a:avLst/>
@@ -998,6 +1000,12 @@
                 </pic:pic>
               </a:graphicData>
             </a:graphic>
+            <wp14:sizeRelH relativeFrom="margin">
+              <wp14:pctWidth>0</wp14:pctWidth>
+            </wp14:sizeRelH>
+            <wp14:sizeRelV relativeFrom="margin">
+              <wp14:pctHeight>0</wp14:pctHeight>
+            </wp14:sizeRelV>
           </wp:anchor>
         </w:drawing>
       </w:r>

</xml_diff>